<commit_message>
add Backup and Recover
</commit_message>
<xml_diff>
--- a/Maple遥感数据存储系统.docx
+++ b/Maple遥感数据存储系统.docx
@@ -1,6 +1,6 @@
 
 <file path=word/document.xml><?xml version="1.0" encoding="utf-8"?>
-<w:document xmlns:wpc="http://schemas.microsoft.com/office/word/2010/wordprocessingCanvas" xmlns:mc="http://schemas.openxmlformats.org/markup-compatibility/2006" xmlns:o="urn:schemas-microsoft-com:office:office" xmlns:r="http://schemas.openxmlformats.org/officeDocument/2006/relationships" xmlns:m="http://schemas.openxmlformats.org/officeDocument/2006/math" xmlns:v="urn:schemas-microsoft-com:vml" xmlns:wp14="http://schemas.microsoft.com/office/word/2010/wordprocessingDrawing" xmlns:wp="http://schemas.openxmlformats.org/drawingml/2006/wordprocessingDrawing" xmlns:w10="urn:schemas-microsoft-com:office:word" xmlns:w="http://schemas.openxmlformats.org/wordprocessingml/2006/main" xmlns:w14="http://schemas.microsoft.com/office/word/2010/wordml" xmlns:w15="http://schemas.microsoft.com/office/word/2012/wordml" xmlns:wpg="http://schemas.microsoft.com/office/word/2010/wordprocessingGroup" xmlns:wpi="http://schemas.microsoft.com/office/word/2010/wordprocessingInk" xmlns:wne="http://schemas.microsoft.com/office/word/2006/wordml" xmlns:wps="http://schemas.microsoft.com/office/word/2010/wordprocessingShape" mc:Ignorable="w14 w15 wp14">
+<w:document xmlns:wpc="http://schemas.microsoft.com/office/word/2010/wordprocessingCanvas" xmlns:mo="http://schemas.microsoft.com/office/mac/office/2008/main" xmlns:mc="http://schemas.openxmlformats.org/markup-compatibility/2006" xmlns:mv="urn:schemas-microsoft-com:mac:vml" xmlns:o="urn:schemas-microsoft-com:office:office" xmlns:r="http://schemas.openxmlformats.org/officeDocument/2006/relationships" xmlns:m="http://schemas.openxmlformats.org/officeDocument/2006/math" xmlns:v="urn:schemas-microsoft-com:vml" xmlns:wp14="http://schemas.microsoft.com/office/word/2010/wordprocessingDrawing" xmlns:wp="http://schemas.openxmlformats.org/drawingml/2006/wordprocessingDrawing" xmlns:w10="urn:schemas-microsoft-com:office:word" xmlns:w="http://schemas.openxmlformats.org/wordprocessingml/2006/main" xmlns:w14="http://schemas.microsoft.com/office/word/2010/wordml" xmlns:w15="http://schemas.microsoft.com/office/word/2012/wordml" xmlns:wpg="http://schemas.microsoft.com/office/word/2010/wordprocessingGroup" xmlns:wpi="http://schemas.microsoft.com/office/word/2010/wordprocessingInk" xmlns:wne="http://schemas.microsoft.com/office/word/2006/wordml" xmlns:wps="http://schemas.microsoft.com/office/word/2010/wordprocessingShape" mc:Ignorable="w14 w15 wp14">
   <w:body>
     <w:p>
       <w:pPr>
@@ -35,7 +35,7 @@
     </w:p>
     <w:p>
       <w:pPr>
-        <w:pStyle w:val="a5"/>
+        <w:pStyle w:val="a7"/>
         <w:numPr>
           <w:ilvl w:val="0"/>
           <w:numId w:val="4"/>
@@ -208,7 +208,7 @@
     </w:p>
     <w:p>
       <w:pPr>
-        <w:pStyle w:val="a5"/>
+        <w:pStyle w:val="a7"/>
         <w:numPr>
           <w:ilvl w:val="0"/>
           <w:numId w:val="3"/>
@@ -236,7 +236,7 @@
     </w:p>
     <w:p>
       <w:pPr>
-        <w:pStyle w:val="a5"/>
+        <w:pStyle w:val="a7"/>
         <w:numPr>
           <w:ilvl w:val="0"/>
           <w:numId w:val="2"/>
@@ -726,7 +726,7 @@
     </w:p>
     <w:p>
       <w:pPr>
-        <w:pStyle w:val="a5"/>
+        <w:pStyle w:val="a7"/>
         <w:numPr>
           <w:ilvl w:val="0"/>
           <w:numId w:val="2"/>
@@ -1312,7 +1312,7 @@
     </w:p>
     <w:p>
       <w:pPr>
-        <w:pStyle w:val="a5"/>
+        <w:pStyle w:val="a7"/>
         <w:numPr>
           <w:ilvl w:val="0"/>
           <w:numId w:val="2"/>
@@ -1459,7 +1459,7 @@
     </w:p>
     <w:p>
       <w:pPr>
-        <w:pStyle w:val="a5"/>
+        <w:pStyle w:val="a7"/>
         <w:numPr>
           <w:ilvl w:val="0"/>
           <w:numId w:val="3"/>
@@ -1487,7 +1487,7 @@
     </w:p>
     <w:p>
       <w:pPr>
-        <w:pStyle w:val="a5"/>
+        <w:pStyle w:val="a7"/>
         <w:numPr>
           <w:ilvl w:val="0"/>
           <w:numId w:val="6"/>
@@ -2204,7 +2204,7 @@
         </w:rPr>
       </w:pPr>
       <w:r>
-        <w:object w:dxaOrig="11120" w:dyaOrig="3224">
+        <w:object w:dxaOrig="11120" w:dyaOrig="3224" w14:anchorId="1E2EF87B">
           <v:shapetype id="_x0000_t75" coordsize="21600,21600" o:spt="75" o:preferrelative="t" path="m@4@5l@4@11@9@11@9@5xe" filled="f" stroked="f">
             <v:stroke joinstyle="miter"/>
             <v:formulas>
@@ -2224,16 +2224,16 @@
             <v:path o:extrusionok="f" gradientshapeok="t" o:connecttype="rect"/>
             <o:lock v:ext="edit" aspectratio="t"/>
           </v:shapetype>
-          <v:shape id="_x0000_i1025" type="#_x0000_t75" style="width:431.4pt;height:125.4pt" o:ole="">
+          <v:shape id="_x0000_i1025" type="#_x0000_t75" style="width:431pt;height:125pt" o:ole="">
             <v:imagedata r:id="rId7" o:title=""/>
           </v:shape>
-          <o:OLEObject Type="Embed" ProgID="Visio.Drawing.11" ShapeID="_x0000_i1025" DrawAspect="Content" ObjectID="_1508072268" r:id="rId8"/>
+          <o:OLEObject Type="Embed" ProgID="Visio.Drawing.11" ShapeID="_x0000_i1025" DrawAspect="Content" ObjectID="_1508094349" r:id="rId8"/>
         </w:object>
       </w:r>
     </w:p>
     <w:p>
       <w:pPr>
-        <w:pStyle w:val="a5"/>
+        <w:pStyle w:val="a7"/>
         <w:numPr>
           <w:ilvl w:val="0"/>
           <w:numId w:val="6"/>
@@ -2383,13 +2383,13 @@
         <w:t>的</w:t>
       </w:r>
       <w:r>
+        <w:lastRenderedPageBreak/>
         <w:t>SSD</w:t>
       </w:r>
       <w:r>
         <w:rPr>
           <w:rFonts w:hint="eastAsia"/>
         </w:rPr>
-        <w:lastRenderedPageBreak/>
         <w:t>硬盘做在线存储，这一花费应该是在可承受的范围之内。</w:t>
       </w:r>
     </w:p>
@@ -2592,7 +2592,19 @@
         <w:rPr>
           <w:rFonts w:hint="eastAsia"/>
         </w:rPr>
-        <w:t>离线存储主要存储的是过去所有的数据，离线存储的数据几乎不会被访问到，但我们也应该考虑数据的归档，以应对可能的长期遥感数据趋势分析的需求。同时，离线存储所在的总数据中心与以上两级所在的次级数据中心地处异地，可以应对次级数据中心可能出现的灾杯数据恢复的需求。对于离线存储，我们选择磁带作为存储介质。选择原因如下：磁带介质具有存储数据稳定不易丢失，容量大且价格低廉的优势，最适合应对</w:t>
+        <w:t>离线存储主要存储的是过去所有的数据，离线存储的数据几乎不会被访问到，但我们也应该考虑数据的归档，以应对可能的长期遥感数据趋势分析的需求。同时，离线存储所在的总数据中心与以上两</w:t>
+      </w:r>
+      <w:r>
+        <w:rPr>
+          <w:rFonts w:hint="eastAsia"/>
+        </w:rPr>
+        <w:t>级所在的次级数据中心地处异地，可以应对次级数据中心可能出现的灾备</w:t>
+      </w:r>
+      <w:r>
+        <w:rPr>
+          <w:rFonts w:hint="eastAsia"/>
+        </w:rPr>
+        <w:t>数据恢复的需求。对于离线存储，我们选择磁带作为存储介质。选择原因如下：磁带介质具有存储数据稳定不易丢失，容量大且价格低廉的优势，最适合应对</w:t>
       </w:r>
       <w:r>
         <w:t>Maple</w:t>
@@ -2614,12 +2626,10 @@
         </w:rPr>
         <w:t>同时，对于在线存储和近线存储，我们应该提供作为智能存储系统作为数据写入和读出的管理系统，可以有效地管理数据的写入和读出的调配。</w:t>
       </w:r>
-      <w:bookmarkStart w:id="0" w:name="_GoBack"/>
-      <w:bookmarkEnd w:id="0"/>
     </w:p>
     <w:p>
       <w:pPr>
-        <w:pStyle w:val="a5"/>
+        <w:pStyle w:val="a7"/>
         <w:numPr>
           <w:ilvl w:val="0"/>
           <w:numId w:val="6"/>
@@ -3623,7 +3633,7 @@
     </w:p>
     <w:p>
       <w:pPr>
-        <w:pStyle w:val="a5"/>
+        <w:pStyle w:val="a7"/>
         <w:numPr>
           <w:ilvl w:val="0"/>
           <w:numId w:val="6"/>
@@ -3648,11 +3658,627 @@
         </w:rPr>
         <w:t>备份</w:t>
       </w:r>
+      <w:r>
+        <w:rPr>
+          <w:b/>
+          <w:sz w:val="24"/>
+        </w:rPr>
+        <w:t>与恢复</w:t>
+      </w:r>
     </w:p>
-    <w:p/>
     <w:p>
       <w:pPr>
-        <w:pStyle w:val="a5"/>
+        <w:ind w:left="360" w:firstLine="360"/>
+      </w:pPr>
+      <w:r>
+        <w:t>M</w:t>
+      </w:r>
+      <w:r>
+        <w:rPr>
+          <w:rFonts w:hint="eastAsia"/>
+        </w:rPr>
+        <w:t>aple</w:t>
+      </w:r>
+      <w:r>
+        <w:t xml:space="preserve"> </w:t>
+      </w:r>
+      <w:r>
+        <w:rPr>
+          <w:rFonts w:hint="eastAsia"/>
+        </w:rPr>
+        <w:t>系统</w:t>
+      </w:r>
+      <w:r>
+        <w:t>要向</w:t>
+      </w:r>
+      <w:r>
+        <w:rPr>
+          <w:rFonts w:hint="eastAsia"/>
+        </w:rPr>
+        <w:t>各类</w:t>
+      </w:r>
+      <w:r>
+        <w:t>客户提供高效、</w:t>
+      </w:r>
+      <w:r>
+        <w:rPr>
+          <w:rFonts w:hint="eastAsia"/>
+        </w:rPr>
+        <w:t>可靠</w:t>
+      </w:r>
+      <w:r>
+        <w:t>、</w:t>
+      </w:r>
+      <w:r>
+        <w:rPr>
+          <w:rFonts w:hint="eastAsia"/>
+        </w:rPr>
+        <w:t>实时</w:t>
+      </w:r>
+      <w:r>
+        <w:t>的遥感数据服务，</w:t>
+      </w:r>
+      <w:r>
+        <w:rPr>
+          <w:rFonts w:hint="eastAsia"/>
+        </w:rPr>
+        <w:t>并且</w:t>
+      </w:r>
+      <w:r>
+        <w:t>提供相应接口为用户提供</w:t>
+      </w:r>
+      <w:r>
+        <w:rPr>
+          <w:rFonts w:hint="eastAsia"/>
+        </w:rPr>
+        <w:t>可以</w:t>
+      </w:r>
+      <w:r>
+        <w:t>检索不同时间</w:t>
+      </w:r>
+      <w:r>
+        <w:rPr>
+          <w:rFonts w:hint="eastAsia"/>
+        </w:rPr>
+        <w:t>段</w:t>
+      </w:r>
+      <w:r>
+        <w:t>的数据的服务。</w:t>
+      </w:r>
+      <w:r>
+        <w:rPr>
+          <w:rFonts w:hint="eastAsia"/>
+        </w:rPr>
+        <w:t>考虑</w:t>
+      </w:r>
+      <w:r>
+        <w:t>到客户的需求和</w:t>
+      </w:r>
+      <w:r>
+        <w:t>M</w:t>
+      </w:r>
+      <w:r>
+        <w:rPr>
+          <w:rFonts w:hint="eastAsia"/>
+        </w:rPr>
+        <w:t>aple</w:t>
+      </w:r>
+      <w:r>
+        <w:t>系统的时效性，</w:t>
+      </w:r>
+      <w:r>
+        <w:t>M</w:t>
+      </w:r>
+      <w:r>
+        <w:rPr>
+          <w:rFonts w:hint="eastAsia"/>
+        </w:rPr>
+        <w:t>aple</w:t>
+      </w:r>
+      <w:r>
+        <w:t>系统将一直处于</w:t>
+      </w:r>
+      <w:r>
+        <w:rPr>
+          <w:rFonts w:hint="eastAsia"/>
+        </w:rPr>
+        <w:t>运行状态</w:t>
+      </w:r>
+      <w:r>
+        <w:t>，</w:t>
+      </w:r>
+      <w:r>
+        <w:rPr>
+          <w:rFonts w:hint="eastAsia"/>
+        </w:rPr>
+        <w:t>因此</w:t>
+      </w:r>
+      <w:r>
+        <w:rPr>
+          <w:rFonts w:hint="eastAsia"/>
+        </w:rPr>
+        <w:t>Maple</w:t>
+      </w:r>
+      <w:r>
+        <w:t>系统</w:t>
+      </w:r>
+      <w:r>
+        <w:t>必须</w:t>
+      </w:r>
+      <w:r>
+        <w:t>采用热备份</w:t>
+      </w:r>
+      <w:r>
+        <w:t>的策略。</w:t>
+      </w:r>
+    </w:p>
+    <w:p>
+      <w:pPr>
+        <w:ind w:left="360" w:firstLine="360"/>
+      </w:pPr>
+      <w:r>
+        <w:t>在备份粒度上，</w:t>
+      </w:r>
+      <w:r>
+        <w:rPr>
+          <w:rFonts w:hint="eastAsia"/>
+        </w:rPr>
+        <w:t>由于</w:t>
+      </w:r>
+      <w:r>
+        <w:t>M</w:t>
+      </w:r>
+      <w:r>
+        <w:rPr>
+          <w:rFonts w:hint="eastAsia"/>
+        </w:rPr>
+        <w:t>aple</w:t>
+      </w:r>
+      <w:r>
+        <w:t>系统的数据</w:t>
+      </w:r>
+      <w:r>
+        <w:t>庞</w:t>
+      </w:r>
+      <w:r>
+        <w:rPr>
+          <w:rFonts w:hint="eastAsia"/>
+        </w:rPr>
+        <w:t>大</w:t>
+      </w:r>
+      <w:r>
+        <w:t>，以离线存储尤为明显</w:t>
+      </w:r>
+      <w:r>
+        <w:t>，完全备份的代价超出了可</w:t>
+      </w:r>
+      <w:r>
+        <w:t>承受的范围；</w:t>
+      </w:r>
+      <w:r>
+        <w:rPr>
+          <w:rFonts w:hint="eastAsia"/>
+        </w:rPr>
+        <w:t>同时</w:t>
+      </w:r>
+      <w:r>
+        <w:t>M</w:t>
+      </w:r>
+      <w:r>
+        <w:rPr>
+          <w:rFonts w:hint="eastAsia"/>
+        </w:rPr>
+        <w:t>aple</w:t>
+      </w:r>
+      <w:r>
+        <w:t>系统是一个可靠的系统，</w:t>
+      </w:r>
+      <w:r>
+        <w:rPr>
+          <w:rFonts w:hint="eastAsia"/>
+        </w:rPr>
+        <w:t>数据</w:t>
+      </w:r>
+      <w:r>
+        <w:t>恢复的频率要远低于数据备份的频率，</w:t>
+      </w:r>
+      <w:r>
+        <w:rPr>
+          <w:rFonts w:hint="eastAsia"/>
+        </w:rPr>
+        <w:t>因此</w:t>
+      </w:r>
+      <w:r>
+        <w:t>采用</w:t>
+      </w:r>
+      <w:r>
+        <w:t>增量备份的策略。</w:t>
+      </w:r>
+      <w:r>
+        <w:t>与累计备份及</w:t>
+      </w:r>
+      <w:r>
+        <w:rPr>
+          <w:rFonts w:hint="eastAsia"/>
+        </w:rPr>
+        <w:t>恢复</w:t>
+      </w:r>
+      <w:r>
+        <w:t>相比，</w:t>
+      </w:r>
+      <w:r>
+        <w:t>增量</w:t>
+      </w:r>
+      <w:r>
+        <w:t>备份</w:t>
+      </w:r>
+      <w:r>
+        <w:t>及恢复的策略备份</w:t>
+      </w:r>
+      <w:r>
+        <w:t>所用</w:t>
+      </w:r>
+      <w:r>
+        <w:t>的</w:t>
+      </w:r>
+      <w:r>
+        <w:t>时间更少、</w:t>
+      </w:r>
+      <w:r>
+        <w:rPr>
+          <w:rFonts w:hint="eastAsia"/>
+        </w:rPr>
+        <w:t>需要</w:t>
+      </w:r>
+      <w:r>
+        <w:t>的存储空间更</w:t>
+      </w:r>
+      <w:r>
+        <w:rPr>
+          <w:rFonts w:hint="eastAsia"/>
+        </w:rPr>
+        <w:t>少</w:t>
+      </w:r>
+      <w:r>
+        <w:t>而恢复时间更长</w:t>
+      </w:r>
+      <w:r>
+        <w:t>。</w:t>
+      </w:r>
+      <w:r>
+        <w:rPr>
+          <w:rFonts w:hint="eastAsia"/>
+        </w:rPr>
+        <w:t>前</w:t>
+      </w:r>
+      <w:r>
+        <w:t>两者</w:t>
+      </w:r>
+      <w:r>
+        <w:rPr>
+          <w:rFonts w:hint="eastAsia"/>
+        </w:rPr>
+        <w:t>有助于</w:t>
+      </w:r>
+      <w:r>
+        <w:rPr>
+          <w:rFonts w:hint="eastAsia"/>
+        </w:rPr>
+        <w:t>节约</w:t>
+      </w:r>
+      <w:r>
+        <w:t>M</w:t>
+      </w:r>
+      <w:r>
+        <w:rPr>
+          <w:rFonts w:hint="eastAsia"/>
+        </w:rPr>
+        <w:t>aple</w:t>
+      </w:r>
+      <w:r>
+        <w:t>系统的存储成本并提高</w:t>
+      </w:r>
+      <w:r>
+        <w:t>M</w:t>
+      </w:r>
+      <w:r>
+        <w:rPr>
+          <w:rFonts w:hint="eastAsia"/>
+        </w:rPr>
+        <w:t>aple</w:t>
+      </w:r>
+      <w:r>
+        <w:t>系统的效率</w:t>
+      </w:r>
+      <w:r>
+        <w:t>，</w:t>
+      </w:r>
+      <w:r>
+        <w:rPr>
+          <w:rFonts w:hint="eastAsia"/>
+        </w:rPr>
+        <w:t>而</w:t>
+      </w:r>
+      <w:r>
+        <w:t>恢复时间更</w:t>
+      </w:r>
+      <w:r>
+        <w:rPr>
+          <w:rFonts w:hint="eastAsia"/>
+        </w:rPr>
+        <w:t>长</w:t>
+      </w:r>
+      <w:r>
+        <w:t>的劣势在这一恢复频率较低的系统中</w:t>
+      </w:r>
+      <w:r>
+        <w:rPr>
+          <w:rFonts w:hint="eastAsia"/>
+        </w:rPr>
+        <w:t>并不</w:t>
+      </w:r>
+      <w:r>
+        <w:t>突出。</w:t>
+      </w:r>
+    </w:p>
+    <w:p>
+      <w:pPr>
+        <w:ind w:left="360" w:firstLine="360"/>
+      </w:pPr>
+      <w:r>
+        <w:rPr>
+          <w:rFonts w:hint="eastAsia"/>
+        </w:rPr>
+        <w:t>Maple</w:t>
+      </w:r>
+      <w:r>
+        <w:rPr>
+          <w:rFonts w:hint="eastAsia"/>
+        </w:rPr>
+        <w:t>系统</w:t>
+      </w:r>
+      <w:r>
+        <w:t>拥有在线存储、</w:t>
+      </w:r>
+      <w:r>
+        <w:rPr>
+          <w:rFonts w:hint="eastAsia"/>
+        </w:rPr>
+        <w:t>近线</w:t>
+      </w:r>
+      <w:r>
+        <w:t>存储和离线存储三个不同的层次，</w:t>
+      </w:r>
+      <w:r>
+        <w:rPr>
+          <w:rFonts w:hint="eastAsia"/>
+        </w:rPr>
+        <w:t>且</w:t>
+      </w:r>
+      <w:r>
+        <w:t>在线存储的数据会不断复制到近线存储，同时近线存储的数据也会不断传向离线存储，</w:t>
+      </w:r>
+      <w:r>
+        <w:rPr>
+          <w:rFonts w:hint="eastAsia"/>
+        </w:rPr>
+        <w:t>可以</w:t>
+      </w:r>
+      <w:r>
+        <w:t>将近线存储</w:t>
+      </w:r>
+      <w:r>
+        <w:rPr>
+          <w:rFonts w:hint="eastAsia"/>
+        </w:rPr>
+        <w:t>和</w:t>
+      </w:r>
+      <w:r>
+        <w:t>离线存储中的数据视为在线存储的备份，</w:t>
+      </w:r>
+      <w:r>
+        <w:rPr>
+          <w:rFonts w:hint="eastAsia"/>
+        </w:rPr>
+        <w:t>把</w:t>
+      </w:r>
+      <w:r>
+        <w:t>离线存储中的数据视为近线存储的备份。</w:t>
+      </w:r>
+      <w:r>
+        <w:rPr>
+          <w:rFonts w:hint="eastAsia"/>
+        </w:rPr>
+        <w:t>上层</w:t>
+      </w:r>
+      <w:r>
+        <w:t>存储</w:t>
+      </w:r>
+      <w:r>
+        <w:t>结构</w:t>
+      </w:r>
+      <w:r>
+        <w:t>向下层存储</w:t>
+      </w:r>
+      <w:r>
+        <w:t>结构</w:t>
+      </w:r>
+      <w:r>
+        <w:t>传输数据的过程的同时也可以视作是一个备份</w:t>
+      </w:r>
+      <w:r>
+        <w:t>的</w:t>
+      </w:r>
+      <w:r>
+        <w:t>过程。</w:t>
+      </w:r>
+      <w:bookmarkStart w:id="0" w:name="_GoBack"/>
+      <w:bookmarkEnd w:id="0"/>
+      <w:r>
+        <w:rPr>
+          <w:rFonts w:hint="eastAsia"/>
+        </w:rPr>
+        <w:t>因此</w:t>
+      </w:r>
+      <w:r>
+        <w:t>也</w:t>
+      </w:r>
+      <w:r>
+        <w:t>可以用离线存储的数据进行近线存储的</w:t>
+      </w:r>
+      <w:r>
+        <w:rPr>
+          <w:rFonts w:hint="eastAsia"/>
+        </w:rPr>
+        <w:t>数据</w:t>
+      </w:r>
+      <w:r>
+        <w:t>的恢复，</w:t>
+      </w:r>
+      <w:r>
+        <w:rPr>
+          <w:rFonts w:hint="eastAsia"/>
+        </w:rPr>
+        <w:t>用</w:t>
+      </w:r>
+      <w:r>
+        <w:t>离线存储或近线存储的数据进行在线存储的数据恢复。</w:t>
+      </w:r>
+      <w:r>
+        <w:t>因此，</w:t>
+      </w:r>
+      <w:r>
+        <w:rPr>
+          <w:rFonts w:hint="eastAsia"/>
+        </w:rPr>
+        <w:t>离线</w:t>
+      </w:r>
+      <w:r>
+        <w:t>存储的数据安全性必须得到保证。</w:t>
+      </w:r>
+    </w:p>
+    <w:p>
+      <w:pPr>
+        <w:ind w:left="360" w:firstLine="360"/>
+      </w:pPr>
+      <w:r>
+        <w:t>离线存储</w:t>
+      </w:r>
+      <w:r>
+        <w:rPr>
+          <w:rFonts w:hint="eastAsia"/>
+        </w:rPr>
+        <w:t>采用</w:t>
+      </w:r>
+      <w:r>
+        <w:t>磁带备份的策略，</w:t>
+      </w:r>
+      <w:r>
+        <w:t>主要由于磁带备份是一种传统低成本的备份方案，</w:t>
+      </w:r>
+      <w:r>
+        <w:rPr>
+          <w:rFonts w:hint="eastAsia"/>
+        </w:rPr>
+        <w:t>而</w:t>
+      </w:r>
+      <w:r>
+        <w:t>离线存储中</w:t>
+      </w:r>
+      <w:r>
+        <w:rPr>
+          <w:rFonts w:hint="eastAsia"/>
+        </w:rPr>
+        <w:t>数据量</w:t>
+      </w:r>
+      <w:r>
+        <w:t>是极大的，</w:t>
+      </w:r>
+      <w:r>
+        <w:rPr>
+          <w:rFonts w:hint="eastAsia"/>
+        </w:rPr>
+        <w:t>这</w:t>
+      </w:r>
+      <w:r>
+        <w:t>可以大大减少</w:t>
+      </w:r>
+      <w:r>
+        <w:t>M</w:t>
+      </w:r>
+      <w:r>
+        <w:rPr>
+          <w:rFonts w:hint="eastAsia"/>
+        </w:rPr>
+        <w:t>aple</w:t>
+      </w:r>
+      <w:r>
+        <w:t>系统的成本。</w:t>
+      </w:r>
+      <w:r>
+        <w:t xml:space="preserve"> </w:t>
+      </w:r>
+      <w:r>
+        <w:t>为</w:t>
+      </w:r>
+      <w:r>
+        <w:rPr>
+          <w:rFonts w:hint="eastAsia"/>
+        </w:rPr>
+        <w:t>了</w:t>
+      </w:r>
+      <w:r>
+        <w:t>提高备份的效率和介质的性能，</w:t>
+      </w:r>
+      <w:r>
+        <w:rPr>
+          <w:rFonts w:hint="eastAsia"/>
+        </w:rPr>
+        <w:t>这一</w:t>
+      </w:r>
+      <w:r>
+        <w:t>磁带备份</w:t>
+      </w:r>
+      <w:r>
+        <w:rPr>
+          <w:rFonts w:hint="eastAsia"/>
+        </w:rPr>
+        <w:t>可</w:t>
+      </w:r>
+      <w:r>
+        <w:t>采用多数据流的方式备份。处于灾难备份的考虑，</w:t>
+      </w:r>
+      <w:r>
+        <w:rPr>
+          <w:rFonts w:hint="eastAsia"/>
+        </w:rPr>
+        <w:t>离线</w:t>
+      </w:r>
+      <w:r>
+        <w:t>存储</w:t>
+      </w:r>
+      <w:r>
+        <w:rPr>
+          <w:rFonts w:hint="eastAsia"/>
+        </w:rPr>
+        <w:t>拥有</w:t>
+      </w:r>
+      <w:r>
+        <w:t>两个处于异地的数据中心，</w:t>
+      </w:r>
+      <w:r>
+        <w:rPr>
+          <w:rFonts w:hint="eastAsia"/>
+        </w:rPr>
+        <w:t>每一</w:t>
+      </w:r>
+      <w:r>
+        <w:t>数据中心都存有离线存储的备份。</w:t>
+      </w:r>
+    </w:p>
+    <w:p>
+      <w:pPr>
+        <w:pStyle w:val="a7"/>
         <w:numPr>
           <w:ilvl w:val="0"/>
           <w:numId w:val="6"/>
@@ -3689,7 +4315,7 @@
 </file>
 
 <file path=word/endnotes.xml><?xml version="1.0" encoding="utf-8"?>
-<w:endnotes xmlns:wpc="http://schemas.microsoft.com/office/word/2010/wordprocessingCanvas" xmlns:mc="http://schemas.openxmlformats.org/markup-compatibility/2006" xmlns:o="urn:schemas-microsoft-com:office:office" xmlns:r="http://schemas.openxmlformats.org/officeDocument/2006/relationships" xmlns:m="http://schemas.openxmlformats.org/officeDocument/2006/math" xmlns:v="urn:schemas-microsoft-com:vml" xmlns:wp14="http://schemas.microsoft.com/office/word/2010/wordprocessingDrawing" xmlns:wp="http://schemas.openxmlformats.org/drawingml/2006/wordprocessingDrawing" xmlns:w10="urn:schemas-microsoft-com:office:word" xmlns:w="http://schemas.openxmlformats.org/wordprocessingml/2006/main" xmlns:w14="http://schemas.microsoft.com/office/word/2010/wordml" xmlns:w15="http://schemas.microsoft.com/office/word/2012/wordml" xmlns:wpg="http://schemas.microsoft.com/office/word/2010/wordprocessingGroup" xmlns:wpi="http://schemas.microsoft.com/office/word/2010/wordprocessingInk" xmlns:wne="http://schemas.microsoft.com/office/word/2006/wordml" xmlns:wps="http://schemas.microsoft.com/office/word/2010/wordprocessingShape" mc:Ignorable="w14 w15 wp14">
+<w:endnotes xmlns:wpc="http://schemas.microsoft.com/office/word/2010/wordprocessingCanvas" xmlns:mo="http://schemas.microsoft.com/office/mac/office/2008/main" xmlns:mc="http://schemas.openxmlformats.org/markup-compatibility/2006" xmlns:mv="urn:schemas-microsoft-com:mac:vml" xmlns:o="urn:schemas-microsoft-com:office:office" xmlns:r="http://schemas.openxmlformats.org/officeDocument/2006/relationships" xmlns:m="http://schemas.openxmlformats.org/officeDocument/2006/math" xmlns:v="urn:schemas-microsoft-com:vml" xmlns:wp14="http://schemas.microsoft.com/office/word/2010/wordprocessingDrawing" xmlns:wp="http://schemas.openxmlformats.org/drawingml/2006/wordprocessingDrawing" xmlns:w10="urn:schemas-microsoft-com:office:word" xmlns:w="http://schemas.openxmlformats.org/wordprocessingml/2006/main" xmlns:w14="http://schemas.microsoft.com/office/word/2010/wordml" xmlns:w15="http://schemas.microsoft.com/office/word/2012/wordml" xmlns:wpg="http://schemas.microsoft.com/office/word/2010/wordprocessingGroup" xmlns:wpi="http://schemas.microsoft.com/office/word/2010/wordprocessingInk" xmlns:wne="http://schemas.microsoft.com/office/word/2006/wordml" xmlns:wps="http://schemas.microsoft.com/office/word/2010/wordprocessingShape" mc:Ignorable="w14 w15 wp14">
   <w:endnote w:type="separator" w:id="-1">
     <w:p>
       <w:pPr>
@@ -3714,7 +4340,7 @@
 </file>
 
 <file path=word/footnotes.xml><?xml version="1.0" encoding="utf-8"?>
-<w:footnotes xmlns:wpc="http://schemas.microsoft.com/office/word/2010/wordprocessingCanvas" xmlns:mc="http://schemas.openxmlformats.org/markup-compatibility/2006" xmlns:o="urn:schemas-microsoft-com:office:office" xmlns:r="http://schemas.openxmlformats.org/officeDocument/2006/relationships" xmlns:m="http://schemas.openxmlformats.org/officeDocument/2006/math" xmlns:v="urn:schemas-microsoft-com:vml" xmlns:wp14="http://schemas.microsoft.com/office/word/2010/wordprocessingDrawing" xmlns:wp="http://schemas.openxmlformats.org/drawingml/2006/wordprocessingDrawing" xmlns:w10="urn:schemas-microsoft-com:office:word" xmlns:w="http://schemas.openxmlformats.org/wordprocessingml/2006/main" xmlns:w14="http://schemas.microsoft.com/office/word/2010/wordml" xmlns:w15="http://schemas.microsoft.com/office/word/2012/wordml" xmlns:wpg="http://schemas.microsoft.com/office/word/2010/wordprocessingGroup" xmlns:wpi="http://schemas.microsoft.com/office/word/2010/wordprocessingInk" xmlns:wne="http://schemas.microsoft.com/office/word/2006/wordml" xmlns:wps="http://schemas.microsoft.com/office/word/2010/wordprocessingShape" mc:Ignorable="w14 w15 wp14">
+<w:footnotes xmlns:wpc="http://schemas.microsoft.com/office/word/2010/wordprocessingCanvas" xmlns:mo="http://schemas.microsoft.com/office/mac/office/2008/main" xmlns:mc="http://schemas.openxmlformats.org/markup-compatibility/2006" xmlns:mv="urn:schemas-microsoft-com:mac:vml" xmlns:o="urn:schemas-microsoft-com:office:office" xmlns:r="http://schemas.openxmlformats.org/officeDocument/2006/relationships" xmlns:m="http://schemas.openxmlformats.org/officeDocument/2006/math" xmlns:v="urn:schemas-microsoft-com:vml" xmlns:wp14="http://schemas.microsoft.com/office/word/2010/wordprocessingDrawing" xmlns:wp="http://schemas.openxmlformats.org/drawingml/2006/wordprocessingDrawing" xmlns:w10="urn:schemas-microsoft-com:office:word" xmlns:w="http://schemas.openxmlformats.org/wordprocessingml/2006/main" xmlns:w14="http://schemas.microsoft.com/office/word/2010/wordml" xmlns:w15="http://schemas.microsoft.com/office/word/2012/wordml" xmlns:wpg="http://schemas.microsoft.com/office/word/2010/wordprocessingGroup" xmlns:wpi="http://schemas.microsoft.com/office/word/2010/wordprocessingInk" xmlns:wne="http://schemas.microsoft.com/office/word/2006/wordml" xmlns:wps="http://schemas.microsoft.com/office/word/2010/wordprocessingShape" mc:Ignorable="w14 w15 wp14">
   <w:footnote w:type="separator" w:id="-1">
     <w:p>
       <w:pPr>
@@ -3739,7 +4365,7 @@
 </file>
 
 <file path=word/numbering.xml><?xml version="1.0" encoding="utf-8"?>
-<w:numbering xmlns:wpc="http://schemas.microsoft.com/office/word/2010/wordprocessingCanvas" xmlns:mc="http://schemas.openxmlformats.org/markup-compatibility/2006" xmlns:o="urn:schemas-microsoft-com:office:office" xmlns:r="http://schemas.openxmlformats.org/officeDocument/2006/relationships" xmlns:m="http://schemas.openxmlformats.org/officeDocument/2006/math" xmlns:v="urn:schemas-microsoft-com:vml" xmlns:wp14="http://schemas.microsoft.com/office/word/2010/wordprocessingDrawing" xmlns:wp="http://schemas.openxmlformats.org/drawingml/2006/wordprocessingDrawing" xmlns:w10="urn:schemas-microsoft-com:office:word" xmlns:w="http://schemas.openxmlformats.org/wordprocessingml/2006/main" xmlns:w14="http://schemas.microsoft.com/office/word/2010/wordml" xmlns:w15="http://schemas.microsoft.com/office/word/2012/wordml" xmlns:wpg="http://schemas.microsoft.com/office/word/2010/wordprocessingGroup" xmlns:wpi="http://schemas.microsoft.com/office/word/2010/wordprocessingInk" xmlns:wne="http://schemas.microsoft.com/office/word/2006/wordml" xmlns:wps="http://schemas.microsoft.com/office/word/2010/wordprocessingShape" mc:Ignorable="w14 w15 wp14">
+<w:numbering xmlns:wpc="http://schemas.microsoft.com/office/word/2010/wordprocessingCanvas" xmlns:mo="http://schemas.microsoft.com/office/mac/office/2008/main" xmlns:mc="http://schemas.openxmlformats.org/markup-compatibility/2006" xmlns:mv="urn:schemas-microsoft-com:mac:vml" xmlns:o="urn:schemas-microsoft-com:office:office" xmlns:r="http://schemas.openxmlformats.org/officeDocument/2006/relationships" xmlns:m="http://schemas.openxmlformats.org/officeDocument/2006/math" xmlns:v="urn:schemas-microsoft-com:vml" xmlns:wp14="http://schemas.microsoft.com/office/word/2010/wordprocessingDrawing" xmlns:wp="http://schemas.openxmlformats.org/drawingml/2006/wordprocessingDrawing" xmlns:w10="urn:schemas-microsoft-com:office:word" xmlns:w="http://schemas.openxmlformats.org/wordprocessingml/2006/main" xmlns:w14="http://schemas.microsoft.com/office/word/2010/wordml" xmlns:w15="http://schemas.microsoft.com/office/word/2012/wordml" xmlns:wpg="http://schemas.microsoft.com/office/word/2010/wordprocessingGroup" xmlns:wpi="http://schemas.microsoft.com/office/word/2010/wordprocessingInk" xmlns:wne="http://schemas.microsoft.com/office/word/2006/wordml" xmlns:wps="http://schemas.microsoft.com/office/word/2010/wordprocessingShape" mc:Ignorable="w14 w15 wp14">
   <w:abstractNum w:abstractNumId="0">
     <w:nsid w:val="099E1DDD"/>
     <w:multiLevelType w:val="hybridMultilevel"/>
@@ -4080,6 +4706,95 @@
     </w:lvl>
   </w:abstractNum>
   <w:abstractNum w:abstractNumId="3">
+    <w:nsid w:val="4B7C0830"/>
+    <w:multiLevelType w:val="hybridMultilevel"/>
+    <w:tmpl w:val="B6C63ED6"/>
+    <w:lvl w:ilvl="0" w:tplc="F53EF640">
+      <w:start w:val="1"/>
+      <w:numFmt w:val="decimal"/>
+      <w:lvlText w:val="（%1）"/>
+      <w:lvlJc w:val="left"/>
+      <w:pPr>
+        <w:ind w:left="1440" w:hanging="720"/>
+      </w:pPr>
+      <w:rPr>
+        <w:rFonts w:hint="default"/>
+      </w:rPr>
+    </w:lvl>
+    <w:lvl w:ilvl="1" w:tplc="04090019" w:tentative="1">
+      <w:start w:val="1"/>
+      <w:numFmt w:val="lowerLetter"/>
+      <w:lvlText w:val="%2)"/>
+      <w:lvlJc w:val="left"/>
+      <w:pPr>
+        <w:ind w:left="1680" w:hanging="480"/>
+      </w:pPr>
+    </w:lvl>
+    <w:lvl w:ilvl="2" w:tplc="0409001B" w:tentative="1">
+      <w:start w:val="1"/>
+      <w:numFmt w:val="lowerRoman"/>
+      <w:lvlText w:val="%3."/>
+      <w:lvlJc w:val="right"/>
+      <w:pPr>
+        <w:ind w:left="2160" w:hanging="480"/>
+      </w:pPr>
+    </w:lvl>
+    <w:lvl w:ilvl="3" w:tplc="0409000F" w:tentative="1">
+      <w:start w:val="1"/>
+      <w:numFmt w:val="decimal"/>
+      <w:lvlText w:val="%4."/>
+      <w:lvlJc w:val="left"/>
+      <w:pPr>
+        <w:ind w:left="2640" w:hanging="480"/>
+      </w:pPr>
+    </w:lvl>
+    <w:lvl w:ilvl="4" w:tplc="04090019" w:tentative="1">
+      <w:start w:val="1"/>
+      <w:numFmt w:val="lowerLetter"/>
+      <w:lvlText w:val="%5)"/>
+      <w:lvlJc w:val="left"/>
+      <w:pPr>
+        <w:ind w:left="3120" w:hanging="480"/>
+      </w:pPr>
+    </w:lvl>
+    <w:lvl w:ilvl="5" w:tplc="0409001B" w:tentative="1">
+      <w:start w:val="1"/>
+      <w:numFmt w:val="lowerRoman"/>
+      <w:lvlText w:val="%6."/>
+      <w:lvlJc w:val="right"/>
+      <w:pPr>
+        <w:ind w:left="3600" w:hanging="480"/>
+      </w:pPr>
+    </w:lvl>
+    <w:lvl w:ilvl="6" w:tplc="0409000F" w:tentative="1">
+      <w:start w:val="1"/>
+      <w:numFmt w:val="decimal"/>
+      <w:lvlText w:val="%7."/>
+      <w:lvlJc w:val="left"/>
+      <w:pPr>
+        <w:ind w:left="4080" w:hanging="480"/>
+      </w:pPr>
+    </w:lvl>
+    <w:lvl w:ilvl="7" w:tplc="04090019" w:tentative="1">
+      <w:start w:val="1"/>
+      <w:numFmt w:val="lowerLetter"/>
+      <w:lvlText w:val="%8)"/>
+      <w:lvlJc w:val="left"/>
+      <w:pPr>
+        <w:ind w:left="4560" w:hanging="480"/>
+      </w:pPr>
+    </w:lvl>
+    <w:lvl w:ilvl="8" w:tplc="0409001B" w:tentative="1">
+      <w:start w:val="1"/>
+      <w:numFmt w:val="lowerRoman"/>
+      <w:lvlText w:val="%9."/>
+      <w:lvlJc w:val="right"/>
+      <w:pPr>
+        <w:ind w:left="5040" w:hanging="480"/>
+      </w:pPr>
+    </w:lvl>
+  </w:abstractNum>
+  <w:abstractNum w:abstractNumId="4">
     <w:nsid w:val="54870997"/>
     <w:multiLevelType w:val="hybridMultilevel"/>
     <w:tmpl w:val="AC20F87E"/>
@@ -4168,7 +4883,7 @@
       </w:pPr>
     </w:lvl>
   </w:abstractNum>
-  <w:abstractNum w:abstractNumId="4">
+  <w:abstractNum w:abstractNumId="5">
     <w:nsid w:val="56385EE4"/>
     <w:multiLevelType w:val="singleLevel"/>
     <w:tmpl w:val="56385EE4"/>
@@ -4183,7 +4898,7 @@
       </w:pPr>
     </w:lvl>
   </w:abstractNum>
-  <w:abstractNum w:abstractNumId="5">
+  <w:abstractNum w:abstractNumId="6">
     <w:nsid w:val="56386216"/>
     <w:multiLevelType w:val="singleLevel"/>
     <w:tmpl w:val="56386216"/>
@@ -4198,7 +4913,7 @@
       </w:pPr>
     </w:lvl>
   </w:abstractNum>
-  <w:abstractNum w:abstractNumId="6">
+  <w:abstractNum w:abstractNumId="7">
     <w:nsid w:val="6B7A07A8"/>
     <w:multiLevelType w:val="hybridMultilevel"/>
     <w:tmpl w:val="6BCAAE22"/>
@@ -4311,7 +5026,7 @@
       </w:rPr>
     </w:lvl>
   </w:abstractNum>
-  <w:abstractNum w:abstractNumId="7">
+  <w:abstractNum w:abstractNumId="8">
     <w:nsid w:val="7C133BF0"/>
     <w:multiLevelType w:val="hybridMultilevel"/>
     <w:tmpl w:val="976CAEF4"/>
@@ -4431,28 +5146,31 @@
     <w:abstractNumId w:val="2"/>
   </w:num>
   <w:num w:numId="3">
-    <w:abstractNumId w:val="6"/>
+    <w:abstractNumId w:val="7"/>
   </w:num>
   <w:num w:numId="4">
     <w:abstractNumId w:val="0"/>
   </w:num>
   <w:num w:numId="5">
-    <w:abstractNumId w:val="3"/>
+    <w:abstractNumId w:val="4"/>
   </w:num>
   <w:num w:numId="6">
-    <w:abstractNumId w:val="7"/>
+    <w:abstractNumId w:val="8"/>
   </w:num>
   <w:num w:numId="7">
-    <w:abstractNumId w:val="4"/>
+    <w:abstractNumId w:val="5"/>
     <w:lvlOverride w:ilvl="0">
       <w:startOverride w:val="1"/>
     </w:lvlOverride>
   </w:num>
   <w:num w:numId="8">
-    <w:abstractNumId w:val="5"/>
+    <w:abstractNumId w:val="6"/>
     <w:lvlOverride w:ilvl="0">
       <w:startOverride w:val="1"/>
     </w:lvlOverride>
+  </w:num>
+  <w:num w:numId="9">
+    <w:abstractNumId w:val="3"/>
   </w:num>
 </w:numbering>
 </file>
@@ -4474,7 +5192,7 @@
       </w:pPr>
     </w:pPrDefault>
   </w:docDefaults>
-  <w:latentStyles w:defLockedState="0" w:defUIPriority="99" w:defSemiHidden="0" w:defUnhideWhenUsed="0" w:defQFormat="0" w:count="371">
+  <w:latentStyles w:defLockedState="0" w:defUIPriority="99" w:defSemiHidden="0" w:defUnhideWhenUsed="0" w:defQFormat="0" w:count="380">
     <w:lsdException w:name="Normal" w:uiPriority="0" w:qFormat="1"/>
     <w:lsdException w:name="heading 1" w:uiPriority="9" w:qFormat="1"/>
     <w:lsdException w:name="heading 2" w:semiHidden="1" w:uiPriority="9" w:unhideWhenUsed="1" w:qFormat="1"/>
@@ -4881,7 +5599,7 @@
   <w:style w:type="paragraph" w:styleId="a3">
     <w:name w:val="header"/>
     <w:basedOn w:val="a"/>
-    <w:link w:val="Char"/>
+    <w:link w:val="a4"/>
     <w:uiPriority w:val="99"/>
     <w:unhideWhenUsed/>
     <w:rsid w:val="00C27104"/>
@@ -4893,17 +5611,17 @@
       <w:spacing w:after="0" w:line="240" w:lineRule="auto"/>
     </w:pPr>
   </w:style>
-  <w:style w:type="character" w:customStyle="1" w:styleId="Char">
-    <w:name w:val="页眉 Char"/>
+  <w:style w:type="character" w:customStyle="1" w:styleId="a4">
+    <w:name w:val="页眉字符"/>
     <w:basedOn w:val="a0"/>
     <w:link w:val="a3"/>
     <w:uiPriority w:val="99"/>
     <w:rsid w:val="00C27104"/>
   </w:style>
-  <w:style w:type="paragraph" w:styleId="a4">
+  <w:style w:type="paragraph" w:styleId="a5">
     <w:name w:val="footer"/>
     <w:basedOn w:val="a"/>
-    <w:link w:val="Char0"/>
+    <w:link w:val="a6"/>
     <w:uiPriority w:val="99"/>
     <w:unhideWhenUsed/>
     <w:rsid w:val="00C27104"/>
@@ -4915,14 +5633,14 @@
       <w:spacing w:after="0" w:line="240" w:lineRule="auto"/>
     </w:pPr>
   </w:style>
-  <w:style w:type="character" w:customStyle="1" w:styleId="Char0">
-    <w:name w:val="页脚 Char"/>
+  <w:style w:type="character" w:customStyle="1" w:styleId="a6">
+    <w:name w:val="页脚字符"/>
     <w:basedOn w:val="a0"/>
-    <w:link w:val="a4"/>
+    <w:link w:val="a5"/>
     <w:uiPriority w:val="99"/>
     <w:rsid w:val="00C27104"/>
   </w:style>
-  <w:style w:type="paragraph" w:styleId="a5">
+  <w:style w:type="paragraph" w:styleId="a7">
     <w:name w:val="List Paragraph"/>
     <w:basedOn w:val="a"/>
     <w:uiPriority w:val="34"/>

</xml_diff>

<commit_message>
modification on Backup and Recover
</commit_message>
<xml_diff>
--- a/Maple遥感数据存储系统.docx
+++ b/Maple遥感数据存储系统.docx
@@ -2227,7 +2227,7 @@
           <v:shape id="_x0000_i1025" type="#_x0000_t75" style="width:431pt;height:125pt" o:ole="">
             <v:imagedata r:id="rId7" o:title=""/>
           </v:shape>
-          <o:OLEObject Type="Embed" ProgID="Visio.Drawing.11" ShapeID="_x0000_i1025" DrawAspect="Content" ObjectID="_1508094349" r:id="rId8"/>
+          <o:OLEObject Type="Embed" ProgID="Visio.Drawing.11" ShapeID="_x0000_i1025" DrawAspect="Content" ObjectID="_1508098475" r:id="rId8"/>
         </w:object>
       </w:r>
     </w:p>
@@ -3253,6 +3253,7 @@
         </w:rPr>
         <w:t>不同城市，</w:t>
       </w:r>
+      <w:proofErr w:type="spellStart"/>
       <w:r>
         <w:rPr>
           <w:rFonts w:asciiTheme="minorEastAsia" w:hAnsiTheme="minorEastAsia" w:hint="eastAsia"/>
@@ -3265,6 +3266,7 @@
         </w:rPr>
         <w:t>oE</w:t>
       </w:r>
+      <w:proofErr w:type="spellEnd"/>
       <w:r>
         <w:rPr>
           <w:rFonts w:asciiTheme="minorEastAsia" w:hAnsiTheme="minorEastAsia" w:hint="eastAsia"/>
@@ -3706,15 +3708,8 @@
         </w:rPr>
         <w:t>可靠</w:t>
       </w:r>
-      <w:r>
-        <w:t>、</w:t>
-      </w:r>
-      <w:r>
-        <w:rPr>
-          <w:rFonts w:hint="eastAsia"/>
-        </w:rPr>
-        <w:t>实时</w:t>
-      </w:r>
+      <w:bookmarkStart w:id="0" w:name="_GoBack"/>
+      <w:bookmarkEnd w:id="0"/>
       <w:r>
         <w:t>的遥感数据服务，</w:t>
       </w:r>
@@ -3806,10 +3801,7 @@
         <w:t>必须</w:t>
       </w:r>
       <w:r>
-        <w:t>采用热备份</w:t>
-      </w:r>
-      <w:r>
-        <w:t>的策略。</w:t>
+        <w:t>采用热备份的策略。</w:t>
       </w:r>
     </w:p>
     <w:p>
@@ -3892,10 +3884,7 @@
         <w:t>采用</w:t>
       </w:r>
       <w:r>
-        <w:t>增量备份的策略。</w:t>
-      </w:r>
-      <w:r>
-        <w:t>与累计备份及</w:t>
+        <w:t>增量备份的策略。与累计备份及</w:t>
       </w:r>
       <w:r>
         <w:rPr>
@@ -3904,10 +3893,7 @@
         <w:t>恢复</w:t>
       </w:r>
       <w:r>
-        <w:t>相比，</w:t>
-      </w:r>
-      <w:r>
-        <w:t>增量</w:t>
+        <w:t>相比，增量</w:t>
       </w:r>
       <w:r>
         <w:t>备份</w:t>
@@ -4092,28 +4078,8 @@
         <w:t>上层</w:t>
       </w:r>
       <w:r>
-        <w:t>存储</w:t>
-      </w:r>
-      <w:r>
-        <w:t>结构</w:t>
-      </w:r>
-      <w:r>
-        <w:t>向下层存储</w:t>
-      </w:r>
-      <w:r>
-        <w:t>结构</w:t>
-      </w:r>
-      <w:r>
-        <w:t>传输数据的过程的同时也可以视作是一个备份</w:t>
-      </w:r>
-      <w:r>
-        <w:t>的</w:t>
-      </w:r>
-      <w:r>
-        <w:t>过程。</w:t>
-      </w:r>
-      <w:bookmarkStart w:id="0" w:name="_GoBack"/>
-      <w:bookmarkEnd w:id="0"/>
+        <w:t>存储结构向下层存储结构传输数据的过程的同时也可以视作是一个备份的过程。</w:t>
+      </w:r>
       <w:r>
         <w:rPr>
           <w:rFonts w:hint="eastAsia"/>

</xml_diff>